<commit_message>
FIX: reviewer comments for P3
</commit_message>
<xml_diff>
--- a/P3_tableau/submission/submission.docx
+++ b/P3_tableau/submission/submission.docx
@@ -2,6 +2,63 @@
 <file path=word/document.xml><?xml version="1.0" encoding="utf-8"?>
 <w:document xmlns:wpc="http://schemas.microsoft.com/office/word/2010/wordprocessingCanvas" xmlns:mc="http://schemas.openxmlformats.org/markup-compatibility/2006" xmlns:o="urn:schemas-microsoft-com:office:office" xmlns:r="http://schemas.openxmlformats.org/officeDocument/2006/relationships" xmlns:m="http://schemas.openxmlformats.org/officeDocument/2006/math" xmlns:v="urn:schemas-microsoft-com:vml" xmlns:wp14="http://schemas.microsoft.com/office/word/2010/wordprocessingDrawing" xmlns:wp="http://schemas.openxmlformats.org/drawingml/2006/wordprocessingDrawing" xmlns:w10="urn:schemas-microsoft-com:office:word" xmlns:w="http://schemas.openxmlformats.org/wordprocessingml/2006/main" xmlns:w14="http://schemas.microsoft.com/office/word/2010/wordml" xmlns:w15="http://schemas.microsoft.com/office/word/2012/wordml" xmlns:wpg="http://schemas.microsoft.com/office/word/2010/wordprocessingGroup" xmlns:wpi="http://schemas.microsoft.com/office/word/2010/wordprocessingInk" xmlns:wne="http://schemas.microsoft.com/office/word/2006/wordml" xmlns:wps="http://schemas.microsoft.com/office/word/2010/wordprocessingShape" mc:Ignorable="w14 w15 wp14">
   <w:body>
+    <w:p>
+      <w:pPr>
+        <w:pStyle w:val="Heading1"/>
+        <w:ind w:left="-5"/>
+      </w:pPr>
+      <w:r>
+        <w:t>Step 1: Data Cleanup and Attribute Selection</w:t>
+      </w:r>
+    </w:p>
+    <w:p>
+      <w:pPr>
+        <w:shd w:val="clear" w:color="auto" w:fill="FFFFFF"/>
+        <w:spacing w:line="240" w:lineRule="auto"/>
+        <w:textAlignment w:val="baseline"/>
+        <w:rPr>
+          <w:rFonts w:eastAsia="Times New Roman"/>
+          <w:color w:val="auto"/>
+          <w:sz w:val="24"/>
+          <w:szCs w:val="24"/>
+        </w:rPr>
+      </w:pPr>
+    </w:p>
+    <w:p>
+      <w:pPr>
+        <w:shd w:val="clear" w:color="auto" w:fill="FFFFFF"/>
+        <w:spacing w:line="240" w:lineRule="auto"/>
+        <w:textAlignment w:val="baseline"/>
+        <w:rPr>
+          <w:rFonts w:eastAsia="Times New Roman"/>
+          <w:color w:val="auto"/>
+          <w:sz w:val="24"/>
+          <w:szCs w:val="24"/>
+        </w:rPr>
+      </w:pPr>
+      <w:r>
+        <w:rPr>
+          <w:rFonts w:eastAsia="Times New Roman"/>
+          <w:color w:val="auto"/>
+          <w:sz w:val="24"/>
+          <w:szCs w:val="24"/>
+        </w:rPr>
+        <w:t>I chose to explore:</w:t>
+      </w:r>
+    </w:p>
+    <w:p>
+      <w:pPr>
+        <w:shd w:val="clear" w:color="auto" w:fill="FFFFFF"/>
+        <w:spacing w:line="240" w:lineRule="auto"/>
+        <w:textAlignment w:val="baseline"/>
+        <w:rPr>
+          <w:rFonts w:eastAsia="Times New Roman"/>
+          <w:color w:val="auto"/>
+          <w:sz w:val="24"/>
+          <w:szCs w:val="24"/>
+        </w:rPr>
+      </w:pPr>
+    </w:p>
     <w:p>
       <w:pPr>
         <w:pStyle w:val="ListParagraph"/>
@@ -19,6 +76,273 @@
           <w:szCs w:val="24"/>
         </w:rPr>
       </w:pPr>
+      <w:proofErr w:type="spellStart"/>
+      <w:r>
+        <w:rPr>
+          <w:rFonts w:eastAsia="Times New Roman"/>
+          <w:color w:val="auto"/>
+          <w:sz w:val="24"/>
+          <w:szCs w:val="24"/>
+        </w:rPr>
+        <w:t>Avg</w:t>
+      </w:r>
+      <w:proofErr w:type="spellEnd"/>
+      <w:r>
+        <w:rPr>
+          <w:rFonts w:eastAsia="Times New Roman"/>
+          <w:color w:val="auto"/>
+          <w:sz w:val="24"/>
+          <w:szCs w:val="24"/>
+        </w:rPr>
+        <w:t xml:space="preserve"> Revolving Balance</w:t>
+      </w:r>
+    </w:p>
+    <w:p>
+      <w:pPr>
+        <w:pStyle w:val="ListParagraph"/>
+        <w:numPr>
+          <w:ilvl w:val="0"/>
+          <w:numId w:val="1"/>
+        </w:numPr>
+        <w:shd w:val="clear" w:color="auto" w:fill="FFFFFF"/>
+        <w:spacing w:line="240" w:lineRule="auto"/>
+        <w:textAlignment w:val="baseline"/>
+        <w:rPr>
+          <w:rFonts w:eastAsia="Times New Roman"/>
+          <w:color w:val="auto"/>
+          <w:sz w:val="24"/>
+          <w:szCs w:val="24"/>
+        </w:rPr>
+      </w:pPr>
+      <w:proofErr w:type="spellStart"/>
+      <w:r>
+        <w:rPr>
+          <w:rFonts w:eastAsia="Times New Roman"/>
+          <w:color w:val="auto"/>
+          <w:sz w:val="24"/>
+          <w:szCs w:val="24"/>
+        </w:rPr>
+        <w:t>Avg</w:t>
+      </w:r>
+      <w:proofErr w:type="spellEnd"/>
+      <w:r>
+        <w:rPr>
+          <w:rFonts w:eastAsia="Times New Roman"/>
+          <w:color w:val="auto"/>
+          <w:sz w:val="24"/>
+          <w:szCs w:val="24"/>
+        </w:rPr>
+        <w:t xml:space="preserve"> Revolving Utilization</w:t>
+      </w:r>
+    </w:p>
+    <w:p>
+      <w:pPr>
+        <w:pStyle w:val="ListParagraph"/>
+        <w:numPr>
+          <w:ilvl w:val="0"/>
+          <w:numId w:val="1"/>
+        </w:numPr>
+        <w:shd w:val="clear" w:color="auto" w:fill="FFFFFF"/>
+        <w:spacing w:line="240" w:lineRule="auto"/>
+        <w:textAlignment w:val="baseline"/>
+        <w:rPr>
+          <w:rFonts w:eastAsia="Times New Roman"/>
+          <w:color w:val="auto"/>
+          <w:sz w:val="24"/>
+          <w:szCs w:val="24"/>
+        </w:rPr>
+      </w:pPr>
+      <w:r>
+        <w:rPr>
+          <w:rFonts w:eastAsia="Times New Roman"/>
+          <w:color w:val="auto"/>
+          <w:sz w:val="24"/>
+          <w:szCs w:val="24"/>
+        </w:rPr>
+        <w:t>Fraction paid/not paid by grade</w:t>
+      </w:r>
+    </w:p>
+    <w:p>
+      <w:pPr>
+        <w:pStyle w:val="ListParagraph"/>
+        <w:numPr>
+          <w:ilvl w:val="0"/>
+          <w:numId w:val="1"/>
+        </w:numPr>
+        <w:shd w:val="clear" w:color="auto" w:fill="FFFFFF"/>
+        <w:spacing w:line="240" w:lineRule="auto"/>
+        <w:textAlignment w:val="baseline"/>
+        <w:rPr>
+          <w:rFonts w:eastAsia="Times New Roman"/>
+          <w:color w:val="auto"/>
+          <w:sz w:val="24"/>
+          <w:szCs w:val="24"/>
+        </w:rPr>
+      </w:pPr>
+      <w:proofErr w:type="spellStart"/>
+      <w:r>
+        <w:rPr>
+          <w:rFonts w:eastAsia="Times New Roman"/>
+          <w:color w:val="auto"/>
+          <w:sz w:val="24"/>
+          <w:szCs w:val="24"/>
+        </w:rPr>
+        <w:t>Avg</w:t>
+      </w:r>
+      <w:proofErr w:type="spellEnd"/>
+      <w:r>
+        <w:rPr>
+          <w:rFonts w:eastAsia="Times New Roman"/>
+          <w:color w:val="auto"/>
+          <w:sz w:val="24"/>
+          <w:szCs w:val="24"/>
+        </w:rPr>
+        <w:t xml:space="preserve"> DTI by state</w:t>
+      </w:r>
+    </w:p>
+    <w:p>
+      <w:pPr>
+        <w:pStyle w:val="ListParagraph"/>
+        <w:numPr>
+          <w:ilvl w:val="0"/>
+          <w:numId w:val="1"/>
+        </w:numPr>
+        <w:shd w:val="clear" w:color="auto" w:fill="FFFFFF"/>
+        <w:spacing w:line="240" w:lineRule="auto"/>
+        <w:textAlignment w:val="baseline"/>
+        <w:rPr>
+          <w:rFonts w:eastAsia="Times New Roman"/>
+          <w:color w:val="auto"/>
+          <w:sz w:val="24"/>
+          <w:szCs w:val="24"/>
+        </w:rPr>
+      </w:pPr>
+      <w:r>
+        <w:rPr>
+          <w:rFonts w:eastAsia="Times New Roman"/>
+          <w:color w:val="auto"/>
+          <w:sz w:val="24"/>
+          <w:szCs w:val="24"/>
+        </w:rPr>
+        <w:t>Loan amount by state</w:t>
+      </w:r>
+    </w:p>
+    <w:p>
+      <w:pPr>
+        <w:pStyle w:val="ListParagraph"/>
+        <w:numPr>
+          <w:ilvl w:val="0"/>
+          <w:numId w:val="1"/>
+        </w:numPr>
+        <w:shd w:val="clear" w:color="auto" w:fill="FFFFFF"/>
+        <w:spacing w:line="240" w:lineRule="auto"/>
+        <w:textAlignment w:val="baseline"/>
+        <w:rPr>
+          <w:rFonts w:eastAsia="Times New Roman"/>
+          <w:color w:val="auto"/>
+          <w:sz w:val="24"/>
+          <w:szCs w:val="24"/>
+        </w:rPr>
+      </w:pPr>
+      <w:r>
+        <w:rPr>
+          <w:rFonts w:eastAsia="Times New Roman"/>
+          <w:color w:val="auto"/>
+          <w:sz w:val="24"/>
+          <w:szCs w:val="24"/>
+        </w:rPr>
+        <w:t>Funded amount</w:t>
+      </w:r>
+    </w:p>
+    <w:p>
+      <w:pPr>
+        <w:pStyle w:val="ListParagraph"/>
+        <w:numPr>
+          <w:ilvl w:val="0"/>
+          <w:numId w:val="1"/>
+        </w:numPr>
+        <w:shd w:val="clear" w:color="auto" w:fill="FFFFFF"/>
+        <w:spacing w:line="240" w:lineRule="auto"/>
+        <w:textAlignment w:val="baseline"/>
+        <w:rPr>
+          <w:rFonts w:eastAsia="Times New Roman"/>
+          <w:color w:val="auto"/>
+          <w:sz w:val="24"/>
+          <w:szCs w:val="24"/>
+        </w:rPr>
+      </w:pPr>
+      <w:r>
+        <w:rPr>
+          <w:rFonts w:eastAsia="Times New Roman"/>
+          <w:color w:val="auto"/>
+          <w:sz w:val="24"/>
+          <w:szCs w:val="24"/>
+        </w:rPr>
+        <w:t>Interest rate</w:t>
+      </w:r>
+    </w:p>
+    <w:p>
+      <w:pPr>
+        <w:pStyle w:val="ListParagraph"/>
+        <w:shd w:val="clear" w:color="auto" w:fill="FFFFFF"/>
+        <w:spacing w:line="240" w:lineRule="auto"/>
+        <w:ind w:left="355"/>
+        <w:textAlignment w:val="baseline"/>
+        <w:rPr>
+          <w:rFonts w:eastAsia="Times New Roman"/>
+          <w:color w:val="auto"/>
+          <w:sz w:val="24"/>
+          <w:szCs w:val="24"/>
+        </w:rPr>
+      </w:pPr>
+    </w:p>
+    <w:p>
+      <w:pPr>
+        <w:pStyle w:val="ListParagraph"/>
+        <w:shd w:val="clear" w:color="auto" w:fill="FFFFFF"/>
+        <w:spacing w:line="240" w:lineRule="auto"/>
+        <w:ind w:left="355"/>
+        <w:textAlignment w:val="baseline"/>
+        <w:rPr>
+          <w:rFonts w:eastAsia="Times New Roman"/>
+          <w:color w:val="auto"/>
+          <w:sz w:val="24"/>
+          <w:szCs w:val="24"/>
+        </w:rPr>
+      </w:pPr>
+    </w:p>
+    <w:p>
+      <w:pPr>
+        <w:pStyle w:val="ListParagraph"/>
+        <w:shd w:val="clear" w:color="auto" w:fill="FFFFFF"/>
+        <w:spacing w:line="240" w:lineRule="auto"/>
+        <w:ind w:left="355"/>
+        <w:textAlignment w:val="baseline"/>
+        <w:rPr>
+          <w:rFonts w:eastAsia="Times New Roman"/>
+          <w:color w:val="auto"/>
+          <w:sz w:val="24"/>
+          <w:szCs w:val="24"/>
+        </w:rPr>
+      </w:pPr>
+    </w:p>
+    <w:p>
+      <w:pPr>
+        <w:pStyle w:val="ListParagraph"/>
+        <w:numPr>
+          <w:ilvl w:val="0"/>
+          <w:numId w:val="2"/>
+        </w:numPr>
+        <w:shd w:val="clear" w:color="auto" w:fill="FFFFFF"/>
+        <w:spacing w:line="240" w:lineRule="auto"/>
+        <w:textAlignment w:val="baseline"/>
+        <w:rPr>
+          <w:rFonts w:eastAsia="Times New Roman"/>
+          <w:color w:val="auto"/>
+          <w:sz w:val="24"/>
+          <w:szCs w:val="24"/>
+        </w:rPr>
+      </w:pPr>
       <w:r>
         <w:rPr>
           <w:rFonts w:eastAsia="Times New Roman"/>
@@ -34,7 +358,7 @@
         <w:pStyle w:val="ListParagraph"/>
         <w:numPr>
           <w:ilvl w:val="1"/>
-          <w:numId w:val="1"/>
+          <w:numId w:val="2"/>
         </w:numPr>
         <w:shd w:val="clear" w:color="auto" w:fill="FFFFFF"/>
         <w:spacing w:line="240" w:lineRule="auto"/>
@@ -83,25 +407,7 @@
             <w:sz w:val="24"/>
             <w:szCs w:val="24"/>
           </w:rPr>
-          <w:t>t</w:t>
-        </w:r>
-        <w:r>
-          <w:rPr>
-            <w:rStyle w:val="Hyperlink"/>
-            <w:rFonts w:eastAsia="Times New Roman"/>
-            <w:sz w:val="24"/>
-            <w:szCs w:val="24"/>
-          </w:rPr>
-          <w:t>-</w:t>
-        </w:r>
-        <w:r>
-          <w:rPr>
-            <w:rStyle w:val="Hyperlink"/>
-            <w:rFonts w:eastAsia="Times New Roman"/>
-            <w:sz w:val="24"/>
-            <w:szCs w:val="24"/>
-          </w:rPr>
-          <w:t>test</w:t>
+          <w:t>t-test</w:t>
         </w:r>
       </w:hyperlink>
       <w:r>
@@ -197,6 +503,128 @@
           <w:sz w:val="24"/>
           <w:szCs w:val="24"/>
         </w:rPr>
+        <w:t>Reference: ‘</w:t>
+      </w:r>
+      <w:r>
+        <w:rPr>
+          <w:rFonts w:eastAsia="Times New Roman"/>
+          <w:color w:val="auto"/>
+          <w:sz w:val="24"/>
+          <w:szCs w:val="24"/>
+        </w:rPr>
+        <w:t xml:space="preserve">1 - Differences in paid-not paid </w:t>
+      </w:r>
+      <w:proofErr w:type="spellStart"/>
+      <w:r>
+        <w:rPr>
+          <w:rFonts w:eastAsia="Times New Roman"/>
+          <w:color w:val="auto"/>
+          <w:sz w:val="24"/>
+          <w:szCs w:val="24"/>
+        </w:rPr>
+        <w:t>lendingclub</w:t>
+      </w:r>
+      <w:proofErr w:type="spellEnd"/>
+      <w:r>
+        <w:rPr>
+          <w:rFonts w:eastAsia="Times New Roman"/>
+          <w:color w:val="auto"/>
+          <w:sz w:val="24"/>
+          <w:szCs w:val="24"/>
+        </w:rPr>
+        <w:t xml:space="preserve"> </w:t>
+      </w:r>
+      <w:proofErr w:type="spellStart"/>
+      <w:r>
+        <w:rPr>
+          <w:rFonts w:eastAsia="Times New Roman"/>
+          <w:color w:val="auto"/>
+          <w:sz w:val="24"/>
+          <w:szCs w:val="24"/>
+        </w:rPr>
+        <w:t>loans.twbx</w:t>
+      </w:r>
+      <w:proofErr w:type="spellEnd"/>
+      <w:r>
+        <w:rPr>
+          <w:rFonts w:eastAsia="Times New Roman"/>
+          <w:color w:val="auto"/>
+          <w:sz w:val="24"/>
+          <w:szCs w:val="24"/>
+        </w:rPr>
+        <w:t xml:space="preserve"> </w:t>
+      </w:r>
+      <w:proofErr w:type="gramStart"/>
+      <w:r>
+        <w:rPr>
+          <w:rFonts w:eastAsia="Times New Roman"/>
+          <w:color w:val="auto"/>
+          <w:sz w:val="24"/>
+          <w:szCs w:val="24"/>
+        </w:rPr>
+        <w:t>‘ workbook</w:t>
+      </w:r>
+      <w:proofErr w:type="gramEnd"/>
+      <w:r>
+        <w:rPr>
+          <w:rFonts w:eastAsia="Times New Roman"/>
+          <w:color w:val="auto"/>
+          <w:sz w:val="24"/>
+          <w:szCs w:val="24"/>
+        </w:rPr>
+        <w:t>; ‘</w:t>
+      </w:r>
+      <w:r>
+        <w:rPr>
+          <w:rFonts w:eastAsia="Times New Roman"/>
+          <w:color w:val="auto"/>
+          <w:sz w:val="24"/>
+          <w:szCs w:val="24"/>
+        </w:rPr>
+        <w:t>Differences between paid/not paid</w:t>
+      </w:r>
+      <w:r>
+        <w:rPr>
+          <w:rFonts w:eastAsia="Times New Roman"/>
+          <w:color w:val="auto"/>
+          <w:sz w:val="24"/>
+          <w:szCs w:val="24"/>
+        </w:rPr>
+        <w:t>’ dashboard.</w:t>
+      </w:r>
+    </w:p>
+    <w:p>
+      <w:pPr>
+        <w:shd w:val="clear" w:color="auto" w:fill="FFFFFF"/>
+        <w:spacing w:line="240" w:lineRule="auto"/>
+        <w:textAlignment w:val="baseline"/>
+        <w:rPr>
+          <w:rFonts w:eastAsia="Times New Roman"/>
+          <w:color w:val="auto"/>
+          <w:sz w:val="24"/>
+          <w:szCs w:val="24"/>
+        </w:rPr>
+      </w:pPr>
+    </w:p>
+    <w:p>
+      <w:pPr>
+        <w:shd w:val="clear" w:color="auto" w:fill="FFFFFF"/>
+        <w:spacing w:line="240" w:lineRule="auto"/>
+        <w:textAlignment w:val="baseline"/>
+        <w:rPr>
+          <w:rFonts w:eastAsia="Times New Roman"/>
+          <w:color w:val="auto"/>
+          <w:sz w:val="24"/>
+          <w:szCs w:val="24"/>
+        </w:rPr>
+      </w:pPr>
+      <w:r>
+        <w:rPr>
+          <w:rFonts w:eastAsia="Times New Roman"/>
+          <w:color w:val="auto"/>
+          <w:sz w:val="24"/>
+          <w:szCs w:val="24"/>
+        </w:rPr>
         <w:t>The most profound difference I found between those who pay back loans and those who don’t is the revolving credit utilization is typically higher for those who don’t pay back.</w:t>
       </w:r>
       <w:r>
@@ -227,7 +655,7 @@
         <w:pStyle w:val="ListParagraph"/>
         <w:numPr>
           <w:ilvl w:val="0"/>
-          <w:numId w:val="1"/>
+          <w:numId w:val="2"/>
         </w:numPr>
         <w:shd w:val="clear" w:color="auto" w:fill="FFFFFF"/>
         <w:spacing w:line="240" w:lineRule="auto"/>
@@ -261,6 +689,95 @@
           <w:szCs w:val="24"/>
         </w:rPr>
       </w:pPr>
+    </w:p>
+    <w:p>
+      <w:pPr>
+        <w:shd w:val="clear" w:color="auto" w:fill="FFFFFF"/>
+        <w:spacing w:line="240" w:lineRule="auto"/>
+        <w:textAlignment w:val="baseline"/>
+        <w:rPr>
+          <w:rFonts w:eastAsia="Times New Roman"/>
+          <w:color w:val="auto"/>
+          <w:sz w:val="24"/>
+          <w:szCs w:val="24"/>
+        </w:rPr>
+      </w:pPr>
+      <w:r>
+        <w:rPr>
+          <w:rFonts w:eastAsia="Times New Roman"/>
+          <w:color w:val="auto"/>
+          <w:sz w:val="24"/>
+          <w:szCs w:val="24"/>
+        </w:rPr>
+        <w:t>Reference: ‘</w:t>
+      </w:r>
+      <w:r>
+        <w:rPr>
+          <w:rFonts w:eastAsia="Times New Roman"/>
+          <w:color w:val="auto"/>
+          <w:sz w:val="24"/>
+          <w:szCs w:val="24"/>
+        </w:rPr>
+        <w:t xml:space="preserve">2 - Accepted-rejected </w:t>
+      </w:r>
+      <w:proofErr w:type="spellStart"/>
+      <w:r>
+        <w:rPr>
+          <w:rFonts w:eastAsia="Times New Roman"/>
+          <w:color w:val="auto"/>
+          <w:sz w:val="24"/>
+          <w:szCs w:val="24"/>
+        </w:rPr>
+        <w:t>lendingclub</w:t>
+      </w:r>
+      <w:proofErr w:type="spellEnd"/>
+      <w:r>
+        <w:rPr>
+          <w:rFonts w:eastAsia="Times New Roman"/>
+          <w:color w:val="auto"/>
+          <w:sz w:val="24"/>
+          <w:szCs w:val="24"/>
+        </w:rPr>
+        <w:t xml:space="preserve"> loans stats by </w:t>
+      </w:r>
+      <w:proofErr w:type="spellStart"/>
+      <w:r>
+        <w:rPr>
+          <w:rFonts w:eastAsia="Times New Roman"/>
+          <w:color w:val="auto"/>
+          <w:sz w:val="24"/>
+          <w:szCs w:val="24"/>
+        </w:rPr>
+        <w:t>state.twbx</w:t>
+      </w:r>
+      <w:proofErr w:type="spellEnd"/>
+      <w:r>
+        <w:rPr>
+          <w:rFonts w:eastAsia="Times New Roman"/>
+          <w:color w:val="auto"/>
+          <w:sz w:val="24"/>
+          <w:szCs w:val="24"/>
+        </w:rPr>
+        <w:t>’ workbook; ‘</w:t>
+      </w:r>
+      <w:r>
+        <w:rPr>
+          <w:rFonts w:eastAsia="Times New Roman"/>
+          <w:color w:val="auto"/>
+          <w:sz w:val="24"/>
+          <w:szCs w:val="24"/>
+        </w:rPr>
+        <w:t>Accepted/rejected stats by state</w:t>
+      </w:r>
+      <w:r>
+        <w:rPr>
+          <w:rFonts w:eastAsia="Times New Roman"/>
+          <w:color w:val="auto"/>
+          <w:sz w:val="24"/>
+          <w:szCs w:val="24"/>
+        </w:rPr>
+        <w:t xml:space="preserve">’ dashboard.  </w:t>
+      </w:r>
     </w:p>
     <w:p>
       <w:pPr>
@@ -302,7 +819,7 @@
         <w:pStyle w:val="ListParagraph"/>
         <w:numPr>
           <w:ilvl w:val="0"/>
-          <w:numId w:val="1"/>
+          <w:numId w:val="2"/>
         </w:numPr>
         <w:shd w:val="clear" w:color="auto" w:fill="FFFFFF"/>
         <w:spacing w:line="240" w:lineRule="auto"/>
@@ -356,6 +873,90 @@
           <w:sz w:val="24"/>
           <w:szCs w:val="24"/>
         </w:rPr>
+        <w:t>Reference: ‘</w:t>
+      </w:r>
+      <w:r>
+        <w:rPr>
+          <w:rFonts w:eastAsia="Times New Roman"/>
+          <w:color w:val="auto"/>
+          <w:sz w:val="24"/>
+          <w:szCs w:val="24"/>
+        </w:rPr>
+        <w:t xml:space="preserve">3 - Trends in funded </w:t>
+      </w:r>
+      <w:proofErr w:type="spellStart"/>
+      <w:r>
+        <w:rPr>
+          <w:rFonts w:eastAsia="Times New Roman"/>
+          <w:color w:val="auto"/>
+          <w:sz w:val="24"/>
+          <w:szCs w:val="24"/>
+        </w:rPr>
+        <w:t>lendingclub</w:t>
+      </w:r>
+      <w:proofErr w:type="spellEnd"/>
+      <w:r>
+        <w:rPr>
+          <w:rFonts w:eastAsia="Times New Roman"/>
+          <w:color w:val="auto"/>
+          <w:sz w:val="24"/>
+          <w:szCs w:val="24"/>
+        </w:rPr>
+        <w:t xml:space="preserve"> loans over </w:t>
+      </w:r>
+      <w:proofErr w:type="spellStart"/>
+      <w:r>
+        <w:rPr>
+          <w:rFonts w:eastAsia="Times New Roman"/>
+          <w:color w:val="auto"/>
+          <w:sz w:val="24"/>
+          <w:szCs w:val="24"/>
+        </w:rPr>
+        <w:t>time.twbx</w:t>
+      </w:r>
+      <w:proofErr w:type="spellEnd"/>
+      <w:r>
+        <w:rPr>
+          <w:rFonts w:eastAsia="Times New Roman"/>
+          <w:color w:val="auto"/>
+          <w:sz w:val="24"/>
+          <w:szCs w:val="24"/>
+        </w:rPr>
+        <w:t>’ workbook; ‘’ story.</w:t>
+      </w:r>
+    </w:p>
+    <w:p>
+      <w:pPr>
+        <w:shd w:val="clear" w:color="auto" w:fill="FFFFFF"/>
+        <w:spacing w:line="240" w:lineRule="auto"/>
+        <w:textAlignment w:val="baseline"/>
+        <w:rPr>
+          <w:rFonts w:eastAsia="Times New Roman"/>
+          <w:color w:val="auto"/>
+          <w:sz w:val="24"/>
+          <w:szCs w:val="24"/>
+        </w:rPr>
+      </w:pPr>
+    </w:p>
+    <w:p>
+      <w:pPr>
+        <w:shd w:val="clear" w:color="auto" w:fill="FFFFFF"/>
+        <w:spacing w:line="240" w:lineRule="auto"/>
+        <w:textAlignment w:val="baseline"/>
+        <w:rPr>
+          <w:rFonts w:eastAsia="Times New Roman"/>
+          <w:color w:val="auto"/>
+          <w:sz w:val="24"/>
+          <w:szCs w:val="24"/>
+        </w:rPr>
+      </w:pPr>
+      <w:r>
+        <w:rPr>
+          <w:rFonts w:eastAsia="Times New Roman"/>
+          <w:color w:val="auto"/>
+          <w:sz w:val="24"/>
+          <w:szCs w:val="24"/>
+        </w:rPr>
         <w:t xml:space="preserve">The total amount funded has dramatically increased.  The average funded amount was jumpy at first, but started increasing in 2011.  </w:t>
       </w:r>
       <w:r>
@@ -365,10 +966,18 @@
           <w:sz w:val="24"/>
           <w:szCs w:val="24"/>
         </w:rPr>
-        <w:t>DTI is slightly higher for defaulters, and increased steadily in 2011.  Average revolving balance was higher for defaulters in 2008/2009, but was roughly the same in 2010/2011.  Balance utilization has been steady, and always higher for defaulters.</w:t>
-      </w:r>
-      <w:bookmarkStart w:id="0" w:name="_GoBack"/>
-      <w:bookmarkEnd w:id="0"/>
+        <w:t xml:space="preserve">DTI is slightly higher for defaulters, and </w:t>
+      </w:r>
+      <w:r>
+        <w:rPr>
+          <w:rFonts w:eastAsia="Times New Roman"/>
+          <w:color w:val="auto"/>
+          <w:sz w:val="24"/>
+          <w:szCs w:val="24"/>
+        </w:rPr>
+        <w:lastRenderedPageBreak/>
+        <w:t>increased steadily in 2011.  Average revolving balance was higher for defaulters in 2008/2009, but was roughly the same in 2010/2011.  Balance utilization has been steady, and always higher for defaulters.</w:t>
+      </w:r>
     </w:p>
     <w:p>
       <w:pPr>
@@ -388,7 +997,7 @@
         <w:pStyle w:val="ListParagraph"/>
         <w:numPr>
           <w:ilvl w:val="0"/>
-          <w:numId w:val="1"/>
+          <w:numId w:val="2"/>
         </w:numPr>
         <w:shd w:val="clear" w:color="auto" w:fill="FFFFFF"/>
         <w:spacing w:line="240" w:lineRule="auto"/>
@@ -413,10 +1022,62 @@
     <w:p/>
     <w:p>
       <w:r>
+        <w:t>Reference: ‘</w:t>
+      </w:r>
+      <w:r>
+        <w:t xml:space="preserve">4 - Customer and loan properties relationship to </w:t>
+      </w:r>
+      <w:proofErr w:type="spellStart"/>
+      <w:r>
+        <w:t>avg</w:t>
+      </w:r>
+      <w:proofErr w:type="spellEnd"/>
+      <w:r>
+        <w:t xml:space="preserve"> interest </w:t>
+      </w:r>
+      <w:proofErr w:type="spellStart"/>
+      <w:r>
+        <w:t>rate.twbx</w:t>
+      </w:r>
+      <w:proofErr w:type="spellEnd"/>
+      <w:r>
+        <w:t xml:space="preserve">’ workbook; </w:t>
+      </w:r>
+      <w:r>
+        <w:t>‘</w:t>
+      </w:r>
+      <w:bookmarkStart w:id="0" w:name="_GoBack"/>
+      <w:bookmarkEnd w:id="0"/>
+      <w:proofErr w:type="spellStart"/>
+      <w:r>
+        <w:t>Avg</w:t>
+      </w:r>
+      <w:proofErr w:type="spellEnd"/>
+      <w:r>
+        <w:t xml:space="preserve"> </w:t>
+      </w:r>
+      <w:proofErr w:type="spellStart"/>
+      <w:r>
+        <w:t>Int</w:t>
+      </w:r>
+      <w:proofErr w:type="spellEnd"/>
+      <w:r>
+        <w:t xml:space="preserve"> Rate relations</w:t>
+      </w:r>
+      <w:r>
+        <w:t>’ dashboard.</w:t>
+      </w:r>
+    </w:p>
+    <w:p/>
+    <w:p>
+      <w:r>
         <w:t xml:space="preserve">I asked: how is interest rate related to properties of the loan and the loaner?  I was wondering if lower grade loans tend to have higher interest rates, and if </w:t>
       </w:r>
       <w:r>
         <w:t>other properties of the customer correlate to interest rate.  I basically found that higher revolving debt utilization correlates very well with loan sub-grade and interest rate.  The sub-grade correlates well with interest rate as well.  Basically, higher revolving debt utilization correlates to a lower grade, and a higher interest rate.</w:t>
+      </w:r>
+      <w:r>
+        <w:t xml:space="preserve">  Also, Revolving Balance peaks for the mid-grades (B/C), and the average number of open accounts tends to increase with decreasing grades.</w:t>
       </w:r>
     </w:p>
     <w:sectPr>
@@ -432,6 +1093,95 @@
 <file path=word/numbering.xml><?xml version="1.0" encoding="utf-8"?>
 <w:numbering xmlns:wpc="http://schemas.microsoft.com/office/word/2010/wordprocessingCanvas" xmlns:mc="http://schemas.openxmlformats.org/markup-compatibility/2006" xmlns:o="urn:schemas-microsoft-com:office:office" xmlns:r="http://schemas.openxmlformats.org/officeDocument/2006/relationships" xmlns:m="http://schemas.openxmlformats.org/officeDocument/2006/math" xmlns:v="urn:schemas-microsoft-com:vml" xmlns:wp14="http://schemas.microsoft.com/office/word/2010/wordprocessingDrawing" xmlns:wp="http://schemas.openxmlformats.org/drawingml/2006/wordprocessingDrawing" xmlns:w10="urn:schemas-microsoft-com:office:word" xmlns:w="http://schemas.openxmlformats.org/wordprocessingml/2006/main" xmlns:w14="http://schemas.microsoft.com/office/word/2010/wordml" xmlns:w15="http://schemas.microsoft.com/office/word/2012/wordml" xmlns:wpg="http://schemas.microsoft.com/office/word/2010/wordprocessingGroup" xmlns:wpi="http://schemas.microsoft.com/office/word/2010/wordprocessingInk" xmlns:wne="http://schemas.microsoft.com/office/word/2006/wordml" xmlns:wps="http://schemas.microsoft.com/office/word/2010/wordprocessingShape" mc:Ignorable="w14 w15 wp14">
   <w:abstractNum w:abstractNumId="0">
+    <w:nsid w:val="0E0516C8"/>
+    <w:multiLevelType w:val="hybridMultilevel"/>
+    <w:tmpl w:val="472CC0A4"/>
+    <w:lvl w:ilvl="0" w:tplc="1BE233E6">
+      <w:start w:val="1"/>
+      <w:numFmt w:val="decimal"/>
+      <w:lvlText w:val="%1."/>
+      <w:lvlJc w:val="left"/>
+      <w:pPr>
+        <w:ind w:left="355" w:hanging="360"/>
+      </w:pPr>
+      <w:rPr>
+        <w:rFonts w:hint="default"/>
+      </w:rPr>
+    </w:lvl>
+    <w:lvl w:ilvl="1" w:tplc="04090019">
+      <w:start w:val="1"/>
+      <w:numFmt w:val="lowerLetter"/>
+      <w:lvlText w:val="%2."/>
+      <w:lvlJc w:val="left"/>
+      <w:pPr>
+        <w:ind w:left="1075" w:hanging="360"/>
+      </w:pPr>
+    </w:lvl>
+    <w:lvl w:ilvl="2" w:tplc="0409001B" w:tentative="1">
+      <w:start w:val="1"/>
+      <w:numFmt w:val="lowerRoman"/>
+      <w:lvlText w:val="%3."/>
+      <w:lvlJc w:val="right"/>
+      <w:pPr>
+        <w:ind w:left="1795" w:hanging="180"/>
+      </w:pPr>
+    </w:lvl>
+    <w:lvl w:ilvl="3" w:tplc="0409000F" w:tentative="1">
+      <w:start w:val="1"/>
+      <w:numFmt w:val="decimal"/>
+      <w:lvlText w:val="%4."/>
+      <w:lvlJc w:val="left"/>
+      <w:pPr>
+        <w:ind w:left="2515" w:hanging="360"/>
+      </w:pPr>
+    </w:lvl>
+    <w:lvl w:ilvl="4" w:tplc="04090019" w:tentative="1">
+      <w:start w:val="1"/>
+      <w:numFmt w:val="lowerLetter"/>
+      <w:lvlText w:val="%5."/>
+      <w:lvlJc w:val="left"/>
+      <w:pPr>
+        <w:ind w:left="3235" w:hanging="360"/>
+      </w:pPr>
+    </w:lvl>
+    <w:lvl w:ilvl="5" w:tplc="0409001B" w:tentative="1">
+      <w:start w:val="1"/>
+      <w:numFmt w:val="lowerRoman"/>
+      <w:lvlText w:val="%6."/>
+      <w:lvlJc w:val="right"/>
+      <w:pPr>
+        <w:ind w:left="3955" w:hanging="180"/>
+      </w:pPr>
+    </w:lvl>
+    <w:lvl w:ilvl="6" w:tplc="0409000F" w:tentative="1">
+      <w:start w:val="1"/>
+      <w:numFmt w:val="decimal"/>
+      <w:lvlText w:val="%7."/>
+      <w:lvlJc w:val="left"/>
+      <w:pPr>
+        <w:ind w:left="4675" w:hanging="360"/>
+      </w:pPr>
+    </w:lvl>
+    <w:lvl w:ilvl="7" w:tplc="04090019" w:tentative="1">
+      <w:start w:val="1"/>
+      <w:numFmt w:val="lowerLetter"/>
+      <w:lvlText w:val="%8."/>
+      <w:lvlJc w:val="left"/>
+      <w:pPr>
+        <w:ind w:left="5395" w:hanging="360"/>
+      </w:pPr>
+    </w:lvl>
+    <w:lvl w:ilvl="8" w:tplc="0409001B" w:tentative="1">
+      <w:start w:val="1"/>
+      <w:numFmt w:val="lowerRoman"/>
+      <w:lvlText w:val="%9."/>
+      <w:lvlJc w:val="right"/>
+      <w:pPr>
+        <w:ind w:left="6115" w:hanging="180"/>
+      </w:pPr>
+    </w:lvl>
+  </w:abstractNum>
+  <w:abstractNum w:abstractNumId="1">
     <w:nsid w:val="725A2C97"/>
     <w:multiLevelType w:val="hybridMultilevel"/>
     <w:tmpl w:val="06BA81B6"/>
@@ -522,6 +1272,9 @@
     </w:lvl>
   </w:abstractNum>
   <w:num w:numId="1">
+    <w:abstractNumId w:val="1"/>
+  </w:num>
+  <w:num w:numId="2">
     <w:abstractNumId w:val="0"/>
   </w:num>
 </w:numbering>
@@ -546,7 +1299,7 @@
   </w:docDefaults>
   <w:latentStyles w:defLockedState="0" w:defUIPriority="99" w:defSemiHidden="0" w:defUnhideWhenUsed="0" w:defQFormat="0" w:count="371">
     <w:lsdException w:name="Normal" w:uiPriority="0" w:qFormat="1"/>
-    <w:lsdException w:name="heading 1" w:uiPriority="9" w:qFormat="1"/>
+    <w:lsdException w:name="heading 1" w:uiPriority="0" w:qFormat="1"/>
     <w:lsdException w:name="heading 2" w:semiHidden="1" w:uiPriority="9" w:unhideWhenUsed="1" w:qFormat="1"/>
     <w:lsdException w:name="heading 3" w:semiHidden="1" w:uiPriority="9" w:unhideWhenUsed="1" w:qFormat="1"/>
     <w:lsdException w:name="heading 4" w:semiHidden="1" w:uiPriority="9" w:unhideWhenUsed="1" w:qFormat="1"/>
@@ -929,6 +1682,24 @@
       <w:color w:val="000000"/>
     </w:rPr>
   </w:style>
+  <w:style w:type="paragraph" w:styleId="Heading1">
+    <w:name w:val="heading 1"/>
+    <w:basedOn w:val="Normal"/>
+    <w:next w:val="Normal"/>
+    <w:link w:val="Heading1Char"/>
+    <w:rsid w:val="00DA17A9"/>
+    <w:pPr>
+      <w:keepNext/>
+      <w:keepLines/>
+      <w:spacing w:before="400" w:after="120"/>
+      <w:contextualSpacing/>
+      <w:outlineLvl w:val="0"/>
+    </w:pPr>
+    <w:rPr>
+      <w:sz w:val="40"/>
+      <w:szCs w:val="40"/>
+    </w:rPr>
+  </w:style>
   <w:style w:type="character" w:default="1" w:styleId="DefaultParagraphFont">
     <w:name w:val="Default Paragraph Font"/>
     <w:uiPriority w:val="1"/>
@@ -988,6 +1759,18 @@
     <w:rPr>
       <w:color w:val="954F72" w:themeColor="followedHyperlink"/>
       <w:u w:val="single"/>
+    </w:rPr>
+  </w:style>
+  <w:style w:type="character" w:customStyle="1" w:styleId="Heading1Char">
+    <w:name w:val="Heading 1 Char"/>
+    <w:basedOn w:val="DefaultParagraphFont"/>
+    <w:link w:val="Heading1"/>
+    <w:rsid w:val="00DA17A9"/>
+    <w:rPr>
+      <w:rFonts w:ascii="Arial" w:eastAsia="Arial" w:hAnsi="Arial" w:cs="Arial"/>
+      <w:color w:val="000000"/>
+      <w:sz w:val="40"/>
+      <w:szCs w:val="40"/>
     </w:rPr>
   </w:style>
 </w:styles>

</xml_diff>